<commit_message>
Added images Lab 4
</commit_message>
<xml_diff>
--- a/Lab 4/Filter.docx
+++ b/Lab 4/Filter.docx
@@ -1,8 +1,11 @@
 
 <file path=word/document.xml><?xml version="1.0" encoding="utf-8"?>
-<w:document xmlns:wpc="http://schemas.microsoft.com/office/word/2010/wordprocessingCanvas" xmlns:mc="http://schemas.openxmlformats.org/markup-compatibility/2006" xmlns:o="urn:schemas-microsoft-com:office:office" xmlns:r="http://schemas.openxmlformats.org/officeDocument/2006/relationships" xmlns:m="http://schemas.openxmlformats.org/officeDocument/2006/math" xmlns:v="urn:schemas-microsoft-com:vml" xmlns:wp14="http://schemas.microsoft.com/office/word/2010/wordprocessingDrawing" xmlns:wp="http://schemas.openxmlformats.org/drawingml/2006/wordprocessingDrawing" xmlns:w10="urn:schemas-microsoft-com:office:word" xmlns:w="http://schemas.openxmlformats.org/wordprocessingml/2006/main" xmlns:w14="http://schemas.microsoft.com/office/word/2010/wordml" xmlns:w15="http://schemas.microsoft.com/office/word/2012/wordml" xmlns:wpg="http://schemas.microsoft.com/office/word/2010/wordprocessingGroup" xmlns:wpi="http://schemas.microsoft.com/office/word/2010/wordprocessingInk" xmlns:wne="http://schemas.microsoft.com/office/word/2006/wordml" xmlns:wps="http://schemas.microsoft.com/office/word/2010/wordprocessingShape" mc:Ignorable="w14 w15 wp14">
+<w:document xmlns:wpc="http://schemas.microsoft.com/office/word/2010/wordprocessingCanvas" xmlns:mo="http://schemas.microsoft.com/office/mac/office/2008/main" xmlns:mc="http://schemas.openxmlformats.org/markup-compatibility/2006" xmlns:mv="urn:schemas-microsoft-com:mac:vml" xmlns:o="urn:schemas-microsoft-com:office:office" xmlns:r="http://schemas.openxmlformats.org/officeDocument/2006/relationships" xmlns:m="http://schemas.openxmlformats.org/officeDocument/2006/math" xmlns:v="urn:schemas-microsoft-com:vml" xmlns:wp14="http://schemas.microsoft.com/office/word/2010/wordprocessingDrawing" xmlns:wp="http://schemas.openxmlformats.org/drawingml/2006/wordprocessingDrawing" xmlns:w10="urn:schemas-microsoft-com:office:word" xmlns:w="http://schemas.openxmlformats.org/wordprocessingml/2006/main" xmlns:w14="http://schemas.microsoft.com/office/word/2010/wordml" xmlns:w15="http://schemas.microsoft.com/office/word/2012/wordml" xmlns:wpg="http://schemas.microsoft.com/office/word/2010/wordprocessingGroup" xmlns:wpi="http://schemas.microsoft.com/office/word/2010/wordprocessingInk" xmlns:wne="http://schemas.microsoft.com/office/word/2006/wordml" xmlns:wps="http://schemas.microsoft.com/office/word/2010/wordprocessingShape" mc:Ignorable="w14 w15 wp14">
   <w:body>
     <w:p>
+      <w:pPr>
+        <w:outlineLvl w:val="0"/>
+      </w:pPr>
       <w:r>
         <w:t xml:space="preserve">Filter </w:t>
       </w:r>
@@ -45,7 +48,7 @@
           <w:lang w:eastAsia="en-GB"/>
         </w:rPr>
         <w:drawing>
-          <wp:inline distT="0" distB="0" distL="0" distR="0" wp14:anchorId="2681F89C" wp14:editId="2ADE1F1C">
+          <wp:inline distT="0" distB="0" distL="0" distR="0" wp14:anchorId="6842D03C" wp14:editId="663B79EB">
             <wp:extent cx="6275543" cy="2945080"/>
             <wp:effectExtent l="0" t="0" r="0" b="8255"/>
             <wp:docPr id="1" name="Picture 1"/>
@@ -88,7 +91,7 @@
           <w:lang w:eastAsia="en-GB"/>
         </w:rPr>
         <w:drawing>
-          <wp:inline distT="0" distB="0" distL="0" distR="0" wp14:anchorId="4C7944B0" wp14:editId="4A0412C6">
+          <wp:inline distT="0" distB="0" distL="0" distR="0" wp14:anchorId="12C10A56" wp14:editId="12B6302E">
             <wp:extent cx="4298868" cy="1532656"/>
             <wp:effectExtent l="0" t="0" r="6985" b="0"/>
             <wp:docPr id="2" name="Picture 2"/>
@@ -131,7 +134,7 @@
           <w:lang w:eastAsia="en-GB"/>
         </w:rPr>
         <w:drawing>
-          <wp:inline distT="0" distB="0" distL="0" distR="0" wp14:anchorId="75BC7408" wp14:editId="25F7067F">
+          <wp:inline distT="0" distB="0" distL="0" distR="0" wp14:anchorId="72630B42" wp14:editId="5CB3C5CE">
             <wp:extent cx="4381500" cy="2819400"/>
             <wp:effectExtent l="0" t="0" r="0" b="0"/>
             <wp:docPr id="3" name="Picture 3"/>
@@ -175,7 +178,7 @@
         </w:rPr>
         <w:lastRenderedPageBreak/>
         <w:drawing>
-          <wp:inline distT="0" distB="0" distL="0" distR="0" wp14:anchorId="0E1E07EE" wp14:editId="1FBE2BD3">
+          <wp:inline distT="0" distB="0" distL="0" distR="0" wp14:anchorId="77B86026" wp14:editId="774D9CB8">
             <wp:extent cx="4343400" cy="2733675"/>
             <wp:effectExtent l="0" t="0" r="0" b="9525"/>
             <wp:docPr id="4" name="Picture 4"/>
@@ -218,7 +221,7 @@
           <w:lang w:eastAsia="en-GB"/>
         </w:rPr>
         <w:drawing>
-          <wp:inline distT="0" distB="0" distL="0" distR="0" wp14:anchorId="00F17070" wp14:editId="6E9FC8ED">
+          <wp:inline distT="0" distB="0" distL="0" distR="0" wp14:anchorId="7782360D" wp14:editId="596090A0">
             <wp:extent cx="5731510" cy="3469005"/>
             <wp:effectExtent l="0" t="0" r="2540" b="0"/>
             <wp:docPr id="5" name="Picture 5"/>
@@ -262,7 +265,7 @@
         </w:rPr>
         <w:lastRenderedPageBreak/>
         <w:drawing>
-          <wp:inline distT="0" distB="0" distL="0" distR="0" wp14:anchorId="695E29AA" wp14:editId="33198A63">
+          <wp:inline distT="0" distB="0" distL="0" distR="0" wp14:anchorId="6899265C" wp14:editId="56618843">
             <wp:extent cx="5731510" cy="3484880"/>
             <wp:effectExtent l="0" t="0" r="2540" b="1270"/>
             <wp:docPr id="6" name="Picture 6"/>
@@ -305,7 +308,7 @@
           <w:lang w:eastAsia="en-GB"/>
         </w:rPr>
         <w:drawing>
-          <wp:inline distT="0" distB="0" distL="0" distR="0" wp14:anchorId="7108C068" wp14:editId="6BE7FC92">
+          <wp:inline distT="0" distB="0" distL="0" distR="0" wp14:anchorId="76B5614E" wp14:editId="2762EDEA">
             <wp:extent cx="4441371" cy="2855940"/>
             <wp:effectExtent l="0" t="0" r="0" b="1905"/>
             <wp:docPr id="11" name="Picture 11"/>
@@ -355,7 +358,7 @@
         </w:rPr>
         <w:lastRenderedPageBreak/>
         <w:drawing>
-          <wp:inline distT="0" distB="0" distL="0" distR="0" wp14:anchorId="7B09BF3D" wp14:editId="54C3C7F0">
+          <wp:inline distT="0" distB="0" distL="0" distR="0" wp14:anchorId="194DF829" wp14:editId="5F3601AD">
             <wp:extent cx="5731510" cy="3656330"/>
             <wp:effectExtent l="0" t="0" r="2540" b="1270"/>
             <wp:docPr id="7" name="Picture 7"/>
@@ -398,7 +401,7 @@
           <w:lang w:eastAsia="en-GB"/>
         </w:rPr>
         <w:drawing>
-          <wp:inline distT="0" distB="0" distL="0" distR="0" wp14:anchorId="7A8EFAE6" wp14:editId="56257C1A">
+          <wp:inline distT="0" distB="0" distL="0" distR="0" wp14:anchorId="35EB404F" wp14:editId="1D0EF736">
             <wp:extent cx="5731510" cy="3594100"/>
             <wp:effectExtent l="0" t="0" r="2540" b="6350"/>
             <wp:docPr id="8" name="Picture 8"/>
@@ -442,7 +445,7 @@
         </w:rPr>
         <w:lastRenderedPageBreak/>
         <w:drawing>
-          <wp:inline distT="0" distB="0" distL="0" distR="0" wp14:anchorId="31429B85" wp14:editId="6A95BB79">
+          <wp:inline distT="0" distB="0" distL="0" distR="0" wp14:anchorId="622E844B" wp14:editId="2D961B7F">
             <wp:extent cx="5731510" cy="3695065"/>
             <wp:effectExtent l="0" t="0" r="2540" b="635"/>
             <wp:docPr id="9" name="Picture 9"/>
@@ -485,7 +488,7 @@
           <w:lang w:eastAsia="en-GB"/>
         </w:rPr>
         <w:drawing>
-          <wp:inline distT="0" distB="0" distL="0" distR="0" wp14:anchorId="2E637F60" wp14:editId="064B52EA">
+          <wp:inline distT="0" distB="0" distL="0" distR="0" wp14:anchorId="72A9A057" wp14:editId="70791533">
             <wp:extent cx="5731510" cy="3742055"/>
             <wp:effectExtent l="0" t="0" r="2540" b="0"/>
             <wp:docPr id="10" name="Picture 10"/>
@@ -525,6 +528,9 @@
     <w:p/>
     <w:p/>
     <w:p>
+      <w:pPr>
+        <w:outlineLvl w:val="0"/>
+      </w:pPr>
       <w:r>
         <w:t xml:space="preserve">Format is header </w:t>
       </w:r>
@@ -564,94 +570,217 @@
         <w:t xml:space="preserve">Essentially corrects waveform </w:t>
       </w:r>
     </w:p>
+    <w:p>
+      <w:r>
+        <w:rPr>
+          <w:noProof/>
+          <w:lang w:eastAsia="en-GB"/>
+        </w:rPr>
+        <mc:AlternateContent>
+          <mc:Choice Requires="wpg">
+            <w:drawing>
+              <wp:anchor distT="0" distB="0" distL="114300" distR="114300" simplePos="0" relativeHeight="251659264" behindDoc="0" locked="0" layoutInCell="1" allowOverlap="1" wp14:anchorId="702F3F6F" wp14:editId="5FA1738B">
+                <wp:simplePos x="0" y="0"/>
+                <wp:positionH relativeFrom="column">
+                  <wp:posOffset>0</wp:posOffset>
+                </wp:positionH>
+                <wp:positionV relativeFrom="paragraph">
+                  <wp:posOffset>282610</wp:posOffset>
+                </wp:positionV>
+                <wp:extent cx="6101778" cy="1787413"/>
+                <wp:effectExtent l="0" t="0" r="0" b="0"/>
+                <wp:wrapThrough wrapText="bothSides">
+                  <wp:wrapPolygon edited="0">
+                    <wp:start x="0" y="0"/>
+                    <wp:lineTo x="0" y="21186"/>
+                    <wp:lineTo x="21490" y="21186"/>
+                    <wp:lineTo x="21490" y="0"/>
+                    <wp:lineTo x="0" y="0"/>
+                  </wp:wrapPolygon>
+                </wp:wrapThrough>
+                <wp:docPr id="18" name="Group 18"/>
+                <wp:cNvGraphicFramePr/>
+                <a:graphic xmlns:a="http://schemas.openxmlformats.org/drawingml/2006/main">
+                  <a:graphicData uri="http://schemas.microsoft.com/office/word/2010/wordprocessingGroup">
+                    <wpg:wgp>
+                      <wpg:cNvGrpSpPr/>
+                      <wpg:grpSpPr>
+                        <a:xfrm>
+                          <a:off x="0" y="0"/>
+                          <a:ext cx="6101778" cy="1787413"/>
+                          <a:chOff x="0" y="0"/>
+                          <a:chExt cx="6101778" cy="1787413"/>
+                        </a:xfrm>
+                      </wpg:grpSpPr>
+                      <pic:pic xmlns:pic="http://schemas.openxmlformats.org/drawingml/2006/picture">
+                        <pic:nvPicPr>
+                          <pic:cNvPr id="13" name="Picture 13"/>
+                          <pic:cNvPicPr>
+                            <a:picLocks noChangeAspect="1"/>
+                          </pic:cNvPicPr>
+                        </pic:nvPicPr>
+                        <pic:blipFill rotWithShape="1">
+                          <a:blip r:embed="rId15">
+                            <a:extLst>
+                              <a:ext uri="{28A0092B-C50C-407E-A947-70E740481C1C}">
+                                <a14:useLocalDpi xmlns:a14="http://schemas.microsoft.com/office/drawing/2010/main" val="0"/>
+                              </a:ext>
+                            </a:extLst>
+                          </a:blip>
+                          <a:srcRect l="34857" t="35829" r="17395" b="27030"/>
+                          <a:stretch/>
+                        </pic:blipFill>
+                        <pic:spPr bwMode="auto">
+                          <a:xfrm>
+                            <a:off x="3366198" y="10048"/>
+                            <a:ext cx="2735580" cy="1777365"/>
+                          </a:xfrm>
+                          <a:prstGeom prst="rect">
+                            <a:avLst/>
+                          </a:prstGeom>
+                          <a:ln>
+                            <a:noFill/>
+                          </a:ln>
+                          <a:extLst>
+                            <a:ext uri="{53640926-AAD7-44D8-BBD7-CCE9431645EC}">
+                              <a14:shadowObscured xmlns:a14="http://schemas.microsoft.com/office/drawing/2010/main"/>
+                            </a:ext>
+                          </a:extLst>
+                        </pic:spPr>
+                      </pic:pic>
+                      <pic:pic xmlns:pic="http://schemas.openxmlformats.org/drawingml/2006/picture">
+                        <pic:nvPicPr>
+                          <pic:cNvPr id="12" name="Picture 12"/>
+                          <pic:cNvPicPr>
+                            <a:picLocks noChangeAspect="1"/>
+                          </pic:cNvPicPr>
+                        </pic:nvPicPr>
+                        <pic:blipFill rotWithShape="1">
+                          <a:blip r:embed="rId16" cstate="print">
+                            <a:extLst>
+                              <a:ext uri="{28A0092B-C50C-407E-A947-70E740481C1C}">
+                                <a14:useLocalDpi xmlns:a14="http://schemas.microsoft.com/office/drawing/2010/main" val="0"/>
+                              </a:ext>
+                            </a:extLst>
+                          </a:blip>
+                          <a:srcRect l="22131" t="18987" r="18044" b="25660"/>
+                          <a:stretch/>
+                        </pic:blipFill>
+                        <pic:spPr bwMode="auto">
+                          <a:xfrm>
+                            <a:off x="0" y="0"/>
+                            <a:ext cx="3428365" cy="1784350"/>
+                          </a:xfrm>
+                          <a:prstGeom prst="rect">
+                            <a:avLst/>
+                          </a:prstGeom>
+                          <a:ln>
+                            <a:noFill/>
+                          </a:ln>
+                          <a:extLst>
+                            <a:ext uri="{53640926-AAD7-44D8-BBD7-CCE9431645EC}">
+                              <a14:shadowObscured xmlns:a14="http://schemas.microsoft.com/office/drawing/2010/main"/>
+                            </a:ext>
+                          </a:extLst>
+                        </pic:spPr>
+                      </pic:pic>
+                    </wpg:wgp>
+                  </a:graphicData>
+                </a:graphic>
+              </wp:anchor>
+            </w:drawing>
+          </mc:Choice>
+          <mc:Fallback>
+            <w:pict>
+              <v:group w14:anchorId="2B1BE523" id="Group 18" o:spid="_x0000_s1026" style="position:absolute;margin-left:0;margin-top:22.25pt;width:480.45pt;height:140.75pt;z-index:251659264" coordsize="6101778,1787413" o:gfxdata="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">
+                <v:shapetype id="_x0000_t75" coordsize="21600,21600" o:spt="75" o:preferrelative="t" path="m@4@5l@4@11@9@11@9@5xe" filled="f" stroked="f">
+                  <v:stroke joinstyle="miter"/>
+                  <v:formulas>
+                    <v:f eqn="if lineDrawn pixelLineWidth 0"/>
+                    <v:f eqn="sum @0 1 0"/>
+                    <v:f eqn="sum 0 0 @1"/>
+                    <v:f eqn="prod @2 1 2"/>
+                    <v:f eqn="prod @3 21600 pixelWidth"/>
+                    <v:f eqn="prod @3 21600 pixelHeight"/>
+                    <v:f eqn="sum @0 0 1"/>
+                    <v:f eqn="prod @6 1 2"/>
+                    <v:f eqn="prod @7 21600 pixelWidth"/>
+                    <v:f eqn="sum @8 21600 0"/>
+                    <v:f eqn="prod @7 21600 pixelHeight"/>
+                    <v:f eqn="sum @10 21600 0"/>
+                  </v:formulas>
+                  <v:path o:extrusionok="f" gradientshapeok="t" o:connecttype="rect"/>
+                  <o:lock v:ext="edit" aspectratio="t"/>
+                </v:shapetype>
+                <v:shape id="Picture 13" o:spid="_x0000_s1027" type="#_x0000_t75" style="position:absolute;left:3366198;top:10048;width:2735580;height:1777365;visibility:visible;mso-wrap-style:square" o:gfxdata="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">
+                  <v:imagedata r:id="rId17" o:title="" croptop="23481f" cropbottom="17714f" cropleft="22844f" cropright="11400f"/>
+                  <v:path arrowok="t"/>
+                </v:shape>
+                <v:shape id="Picture 12" o:spid="_x0000_s1028" type="#_x0000_t75" style="position:absolute;width:3428365;height:1784350;visibility:visible;mso-wrap-style:square" o:gfxdata="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">
+                  <v:imagedata r:id="rId18" o:title="" croptop="12443f" cropbottom="16817f" cropleft="14504f" cropright="11825f"/>
+                  <v:path arrowok="t"/>
+                </v:shape>
+                <w10:wrap type="through"/>
+              </v:group>
+            </w:pict>
+          </mc:Fallback>
+        </mc:AlternateContent>
+      </w:r>
+    </w:p>
     <w:p/>
-    <w:p>
-      <w:r>
-        <w:rPr>
-          <w:noProof/>
-          <w:lang w:eastAsia="en-GB"/>
-        </w:rPr>
-        <w:drawing>
-          <wp:inline distT="0" distB="0" distL="0" distR="0" wp14:anchorId="314ADCEA" wp14:editId="003507A6">
-            <wp:extent cx="5731510" cy="3223895"/>
-            <wp:effectExtent l="0" t="0" r="2540" b="0"/>
-            <wp:docPr id="12" name="Picture 12"/>
-            <wp:cNvGraphicFramePr>
-              <a:graphicFrameLocks xmlns:a="http://schemas.openxmlformats.org/drawingml/2006/main" noChangeAspect="1"/>
-            </wp:cNvGraphicFramePr>
-            <a:graphic xmlns:a="http://schemas.openxmlformats.org/drawingml/2006/main">
-              <a:graphicData uri="http://schemas.openxmlformats.org/drawingml/2006/picture">
-                <pic:pic xmlns:pic="http://schemas.openxmlformats.org/drawingml/2006/picture">
-                  <pic:nvPicPr>
-                    <pic:cNvPr id="1" name=""/>
-                    <pic:cNvPicPr/>
-                  </pic:nvPicPr>
-                  <pic:blipFill>
-                    <a:blip r:embed="rId15"/>
-                    <a:stretch>
-                      <a:fillRect/>
-                    </a:stretch>
-                  </pic:blipFill>
-                  <pic:spPr>
-                    <a:xfrm>
-                      <a:off x="0" y="0"/>
-                      <a:ext cx="5731510" cy="3223895"/>
-                    </a:xfrm>
-                    <a:prstGeom prst="rect">
-                      <a:avLst/>
-                    </a:prstGeom>
-                  </pic:spPr>
-                </pic:pic>
-              </a:graphicData>
-            </a:graphic>
-          </wp:inline>
-        </w:drawing>
-      </w:r>
-    </w:p>
     <w:p/>
-    <w:p>
-      <w:r>
-        <w:rPr>
-          <w:noProof/>
-          <w:lang w:eastAsia="en-GB"/>
-        </w:rPr>
-        <w:drawing>
-          <wp:inline distT="0" distB="0" distL="0" distR="0" wp14:anchorId="2D69AACB" wp14:editId="4E2360DE">
-            <wp:extent cx="5731510" cy="3223895"/>
-            <wp:effectExtent l="0" t="0" r="2540" b="0"/>
-            <wp:docPr id="13" name="Picture 13"/>
-            <wp:cNvGraphicFramePr>
-              <a:graphicFrameLocks xmlns:a="http://schemas.openxmlformats.org/drawingml/2006/main" noChangeAspect="1"/>
-            </wp:cNvGraphicFramePr>
-            <a:graphic xmlns:a="http://schemas.openxmlformats.org/drawingml/2006/main">
-              <a:graphicData uri="http://schemas.openxmlformats.org/drawingml/2006/picture">
-                <pic:pic xmlns:pic="http://schemas.openxmlformats.org/drawingml/2006/picture">
-                  <pic:nvPicPr>
-                    <pic:cNvPr id="1" name=""/>
-                    <pic:cNvPicPr/>
-                  </pic:nvPicPr>
-                  <pic:blipFill>
-                    <a:blip r:embed="rId16"/>
-                    <a:stretch>
-                      <a:fillRect/>
-                    </a:stretch>
-                  </pic:blipFill>
-                  <pic:spPr>
-                    <a:xfrm>
-                      <a:off x="0" y="0"/>
-                      <a:ext cx="5731510" cy="3223895"/>
-                    </a:xfrm>
-                    <a:prstGeom prst="rect">
-                      <a:avLst/>
-                    </a:prstGeom>
-                  </pic:spPr>
-                </pic:pic>
-              </a:graphicData>
-            </a:graphic>
-          </wp:inline>
-        </w:drawing>
-      </w:r>
-    </w:p>
+    <w:p/>
+    <w:p>
+      <w:r>
+        <w:rPr>
+          <w:noProof/>
+          <w:lang w:eastAsia="en-GB"/>
+        </w:rPr>
+        <w:drawing>
+          <wp:inline distT="0" distB="0" distL="0" distR="0" wp14:anchorId="4FDA7CD4" wp14:editId="0BF3A8FC">
+            <wp:extent cx="5437831" cy="3502660"/>
+            <wp:effectExtent l="0" t="0" r="0" b="2540"/>
+            <wp:docPr id="14" name="Picture 14"/>
+            <wp:cNvGraphicFramePr>
+              <a:graphicFrameLocks xmlns:a="http://schemas.openxmlformats.org/drawingml/2006/main" noChangeAspect="1"/>
+            </wp:cNvGraphicFramePr>
+            <a:graphic xmlns:a="http://schemas.openxmlformats.org/drawingml/2006/main">
+              <a:graphicData uri="http://schemas.openxmlformats.org/drawingml/2006/picture">
+                <pic:pic xmlns:pic="http://schemas.openxmlformats.org/drawingml/2006/picture">
+                  <pic:nvPicPr>
+                    <pic:cNvPr id="1" name=""/>
+                    <pic:cNvPicPr/>
+                  </pic:nvPicPr>
+                  <pic:blipFill rotWithShape="1">
+                    <a:blip r:embed="rId19"/>
+                    <a:srcRect l="15422" t="15128" r="34767" b="27831"/>
+                    <a:stretch/>
+                  </pic:blipFill>
+                  <pic:spPr bwMode="auto">
+                    <a:xfrm>
+                      <a:off x="0" y="0"/>
+                      <a:ext cx="5446502" cy="3508245"/>
+                    </a:xfrm>
+                    <a:prstGeom prst="rect">
+                      <a:avLst/>
+                    </a:prstGeom>
+                    <a:ln>
+                      <a:noFill/>
+                    </a:ln>
+                    <a:extLst>
+                      <a:ext uri="{53640926-AAD7-44D8-BBD7-CCE9431645EC}">
+                        <a14:shadowObscured xmlns:a14="http://schemas.microsoft.com/office/drawing/2010/main"/>
+                      </a:ext>
+                    </a:extLst>
+                  </pic:spPr>
+                </pic:pic>
+              </a:graphicData>
+            </a:graphic>
+          </wp:inline>
+        </w:drawing>
+      </w:r>
+    </w:p>
+    <w:p/>
     <w:p>
       <w:r>
         <w:rPr>
@@ -660,51 +789,7 @@
         </w:rPr>
         <w:lastRenderedPageBreak/>
         <w:drawing>
-          <wp:inline distT="0" distB="0" distL="0" distR="0" wp14:anchorId="3227F92B" wp14:editId="025871F7">
-            <wp:extent cx="5731510" cy="3223895"/>
-            <wp:effectExtent l="0" t="0" r="2540" b="0"/>
-            <wp:docPr id="14" name="Picture 14"/>
-            <wp:cNvGraphicFramePr>
-              <a:graphicFrameLocks xmlns:a="http://schemas.openxmlformats.org/drawingml/2006/main" noChangeAspect="1"/>
-            </wp:cNvGraphicFramePr>
-            <a:graphic xmlns:a="http://schemas.openxmlformats.org/drawingml/2006/main">
-              <a:graphicData uri="http://schemas.openxmlformats.org/drawingml/2006/picture">
-                <pic:pic xmlns:pic="http://schemas.openxmlformats.org/drawingml/2006/picture">
-                  <pic:nvPicPr>
-                    <pic:cNvPr id="1" name=""/>
-                    <pic:cNvPicPr/>
-                  </pic:nvPicPr>
-                  <pic:blipFill>
-                    <a:blip r:embed="rId17"/>
-                    <a:stretch>
-                      <a:fillRect/>
-                    </a:stretch>
-                  </pic:blipFill>
-                  <pic:spPr>
-                    <a:xfrm>
-                      <a:off x="0" y="0"/>
-                      <a:ext cx="5731510" cy="3223895"/>
-                    </a:xfrm>
-                    <a:prstGeom prst="rect">
-                      <a:avLst/>
-                    </a:prstGeom>
-                  </pic:spPr>
-                </pic:pic>
-              </a:graphicData>
-            </a:graphic>
-          </wp:inline>
-        </w:drawing>
-      </w:r>
-    </w:p>
-    <w:p/>
-    <w:p>
-      <w:r>
-        <w:rPr>
-          <w:noProof/>
-          <w:lang w:eastAsia="en-GB"/>
-        </w:rPr>
-        <w:drawing>
-          <wp:inline distT="0" distB="0" distL="0" distR="0" wp14:anchorId="3DFDBF83" wp14:editId="2B392292">
+          <wp:inline distT="0" distB="0" distL="0" distR="0" wp14:anchorId="1DA68877" wp14:editId="18CE0A8F">
             <wp:extent cx="5731510" cy="1465580"/>
             <wp:effectExtent l="0" t="0" r="2540" b="1270"/>
             <wp:docPr id="15" name="Picture 15"/>
@@ -719,7 +804,7 @@
                     <pic:cNvPicPr/>
                   </pic:nvPicPr>
                   <pic:blipFill>
-                    <a:blip r:embed="rId18"/>
+                    <a:blip r:embed="rId20"/>
                     <a:stretch>
                       <a:fillRect/>
                     </a:stretch>
@@ -746,9 +831,8 @@
           <w:noProof/>
           <w:lang w:eastAsia="en-GB"/>
         </w:rPr>
-        <w:lastRenderedPageBreak/>
-        <w:drawing>
-          <wp:inline distT="0" distB="0" distL="0" distR="0" wp14:anchorId="7CBD0ABD" wp14:editId="40D8A8D5">
+        <w:drawing>
+          <wp:inline distT="0" distB="0" distL="0" distR="0" wp14:anchorId="3377D4CF" wp14:editId="172BE045">
             <wp:extent cx="2638425" cy="4514850"/>
             <wp:effectExtent l="0" t="0" r="9525" b="0"/>
             <wp:docPr id="16" name="Picture 16"/>
@@ -763,7 +847,7 @@
                     <pic:cNvPicPr/>
                   </pic:nvPicPr>
                   <pic:blipFill>
-                    <a:blip r:embed="rId19"/>
+                    <a:blip r:embed="rId21"/>
                     <a:stretch>
                       <a:fillRect/>
                     </a:stretch>
@@ -785,6 +869,9 @@
       </w:r>
     </w:p>
     <w:p>
+      <w:pPr>
+        <w:outlineLvl w:val="0"/>
+      </w:pPr>
       <w:r>
         <w:t>Gain to -20db and -10db</w:t>
       </w:r>
@@ -797,10 +884,11 @@
           <w:noProof/>
           <w:lang w:eastAsia="en-GB"/>
         </w:rPr>
-        <w:drawing>
-          <wp:inline distT="0" distB="0" distL="0" distR="0" wp14:anchorId="1992BCD0" wp14:editId="2D6241BE">
-            <wp:extent cx="5731510" cy="3223895"/>
-            <wp:effectExtent l="0" t="0" r="2540" b="0"/>
+        <w:lastRenderedPageBreak/>
+        <w:drawing>
+          <wp:inline distT="0" distB="0" distL="0" distR="0" wp14:anchorId="09476D18" wp14:editId="1430E3C6">
+            <wp:extent cx="3880850" cy="2745740"/>
+            <wp:effectExtent l="0" t="0" r="5715" b="0"/>
             <wp:docPr id="17" name="Picture 17"/>
             <wp:cNvGraphicFramePr>
               <a:graphicFrameLocks xmlns:a="http://schemas.openxmlformats.org/drawingml/2006/main" noChangeAspect="1"/>
@@ -812,31 +900,37 @@
                     <pic:cNvPr id="1" name=""/>
                     <pic:cNvPicPr/>
                   </pic:nvPicPr>
-                  <pic:blipFill>
-                    <a:blip r:embed="rId20"/>
-                    <a:stretch>
-                      <a:fillRect/>
-                    </a:stretch>
-                  </pic:blipFill>
-                  <pic:spPr>
-                    <a:xfrm>
-                      <a:off x="0" y="0"/>
-                      <a:ext cx="5731510" cy="3223895"/>
-                    </a:xfrm>
-                    <a:prstGeom prst="rect">
-                      <a:avLst/>
-                    </a:prstGeom>
-                  </pic:spPr>
-                </pic:pic>
-              </a:graphicData>
-            </a:graphic>
-          </wp:inline>
-        </w:drawing>
-      </w:r>
-    </w:p>
-    <w:p>
-      <w:r>
-        <w:lastRenderedPageBreak/>
+                  <pic:blipFill rotWithShape="1">
+                    <a:blip r:embed="rId22"/>
+                    <a:srcRect l="16310" t="9770" r="38842" b="33818"/>
+                    <a:stretch/>
+                  </pic:blipFill>
+                  <pic:spPr bwMode="auto">
+                    <a:xfrm>
+                      <a:off x="0" y="0"/>
+                      <a:ext cx="3884794" cy="2748531"/>
+                    </a:xfrm>
+                    <a:prstGeom prst="rect">
+                      <a:avLst/>
+                    </a:prstGeom>
+                    <a:ln>
+                      <a:noFill/>
+                    </a:ln>
+                    <a:extLst>
+                      <a:ext uri="{53640926-AAD7-44D8-BBD7-CCE9431645EC}">
+                        <a14:shadowObscured xmlns:a14="http://schemas.microsoft.com/office/drawing/2010/main"/>
+                      </a:ext>
+                    </a:extLst>
+                  </pic:spPr>
+                </pic:pic>
+              </a:graphicData>
+            </a:graphic>
+          </wp:inline>
+        </w:drawing>
+      </w:r>
+    </w:p>
+    <w:p>
+      <w:r>
         <w:t>#</w:t>
       </w:r>
       <w:r>
@@ -845,7 +939,7 @@
           <w:lang w:eastAsia="en-GB"/>
         </w:rPr>
         <w:drawing>
-          <wp:inline distT="0" distB="0" distL="0" distR="0" wp14:anchorId="45B1FEBD" wp14:editId="620B0EC5">
+          <wp:inline distT="0" distB="0" distL="0" distR="0" wp14:anchorId="329EE34B" wp14:editId="14828F36">
             <wp:extent cx="5731510" cy="1963420"/>
             <wp:effectExtent l="0" t="0" r="2540" b="0"/>
             <wp:docPr id="19" name="Picture 19"/>
@@ -860,7 +954,7 @@
                     <pic:cNvPicPr/>
                   </pic:nvPicPr>
                   <pic:blipFill>
-                    <a:blip r:embed="rId21"/>
+                    <a:blip r:embed="rId23"/>
                     <a:stretch>
                       <a:fillRect/>
                     </a:stretch>
@@ -888,7 +982,7 @@
           <w:lang w:eastAsia="en-GB"/>
         </w:rPr>
         <w:drawing>
-          <wp:inline distT="0" distB="0" distL="0" distR="0" wp14:anchorId="5D7BFF71" wp14:editId="15C73F0D">
+          <wp:inline distT="0" distB="0" distL="0" distR="0" wp14:anchorId="6FBCD1B9" wp14:editId="39C68E82">
             <wp:extent cx="5029200" cy="3390900"/>
             <wp:effectExtent l="0" t="0" r="0" b="0"/>
             <wp:docPr id="20" name="Picture 20"/>
@@ -903,7 +997,7 @@
                     <pic:cNvPicPr/>
                   </pic:nvPicPr>
                   <pic:blipFill>
-                    <a:blip r:embed="rId22"/>
+                    <a:blip r:embed="rId24"/>
                     <a:stretch>
                       <a:fillRect/>
                     </a:stretch>
@@ -933,9 +1027,9 @@
         </w:rPr>
         <w:lastRenderedPageBreak/>
         <w:drawing>
-          <wp:inline distT="0" distB="0" distL="0" distR="0" wp14:anchorId="79E5920D" wp14:editId="3719A2D2">
-            <wp:extent cx="5731510" cy="3223895"/>
-            <wp:effectExtent l="0" t="0" r="2540" b="0"/>
+          <wp:inline distT="0" distB="0" distL="0" distR="0" wp14:anchorId="1155E513" wp14:editId="2741C732">
+            <wp:extent cx="5515404" cy="3202940"/>
+            <wp:effectExtent l="0" t="0" r="0" b="0"/>
             <wp:docPr id="21" name="Picture 21"/>
             <wp:cNvGraphicFramePr>
               <a:graphicFrameLocks xmlns:a="http://schemas.openxmlformats.org/drawingml/2006/main" noChangeAspect="1"/>
@@ -947,36 +1041,43 @@
                     <pic:cNvPr id="1" name=""/>
                     <pic:cNvPicPr/>
                   </pic:nvPicPr>
-                  <pic:blipFill>
-                    <a:blip r:embed="rId23"/>
-                    <a:stretch>
-                      <a:fillRect/>
-                    </a:stretch>
-                  </pic:blipFill>
-                  <pic:spPr>
-                    <a:xfrm>
-                      <a:off x="0" y="0"/>
-                      <a:ext cx="5731510" cy="3223895"/>
-                    </a:xfrm>
-                    <a:prstGeom prst="rect">
-                      <a:avLst/>
-                    </a:prstGeom>
-                  </pic:spPr>
-                </pic:pic>
-              </a:graphicData>
-            </a:graphic>
-          </wp:inline>
-        </w:drawing>
-      </w:r>
-    </w:p>
-    <w:p>
-      <w:r>
-        <w:rPr>
-          <w:noProof/>
-          <w:lang w:eastAsia="en-GB"/>
-        </w:rPr>
-        <w:drawing>
-          <wp:inline distT="0" distB="0" distL="0" distR="0" wp14:anchorId="327E4EF4" wp14:editId="24E1C363">
+                  <pic:blipFill rotWithShape="1">
+                    <a:blip r:embed="rId25"/>
+                    <a:srcRect l="22249" t="18737" r="17011" b="18554"/>
+                    <a:stretch/>
+                  </pic:blipFill>
+                  <pic:spPr bwMode="auto">
+                    <a:xfrm>
+                      <a:off x="0" y="0"/>
+                      <a:ext cx="5523745" cy="3207784"/>
+                    </a:xfrm>
+                    <a:prstGeom prst="rect">
+                      <a:avLst/>
+                    </a:prstGeom>
+                    <a:ln>
+                      <a:noFill/>
+                    </a:ln>
+                    <a:extLst>
+                      <a:ext uri="{53640926-AAD7-44D8-BBD7-CCE9431645EC}">
+                        <a14:shadowObscured xmlns:a14="http://schemas.microsoft.com/office/drawing/2010/main"/>
+                      </a:ext>
+                    </a:extLst>
+                  </pic:spPr>
+                </pic:pic>
+              </a:graphicData>
+            </a:graphic>
+          </wp:inline>
+        </w:drawing>
+      </w:r>
+    </w:p>
+    <w:p>
+      <w:r>
+        <w:rPr>
+          <w:noProof/>
+          <w:lang w:eastAsia="en-GB"/>
+        </w:rPr>
+        <w:drawing>
+          <wp:inline distT="0" distB="0" distL="0" distR="0" wp14:anchorId="218392F8" wp14:editId="4FAA0AB6">
             <wp:extent cx="5731510" cy="1397635"/>
             <wp:effectExtent l="0" t="0" r="2540" b="0"/>
             <wp:docPr id="22" name="Picture 22"/>
@@ -991,7 +1092,7 @@
                     <pic:cNvPicPr/>
                   </pic:nvPicPr>
                   <pic:blipFill>
-                    <a:blip r:embed="rId24"/>
+                    <a:blip r:embed="rId26"/>
                     <a:stretch>
                       <a:fillRect/>
                     </a:stretch>
@@ -1019,7 +1120,7 @@
           <w:lang w:eastAsia="en-GB"/>
         </w:rPr>
         <w:drawing>
-          <wp:inline distT="0" distB="0" distL="0" distR="0" wp14:anchorId="10A3816C" wp14:editId="11A08D12">
+          <wp:inline distT="0" distB="0" distL="0" distR="0" wp14:anchorId="4969C10F" wp14:editId="79202739">
             <wp:extent cx="5731510" cy="2058035"/>
             <wp:effectExtent l="0" t="0" r="2540" b="0"/>
             <wp:docPr id="23" name="Picture 23"/>
@@ -1034,7 +1135,7 @@
                     <pic:cNvPicPr/>
                   </pic:nvPicPr>
                   <pic:blipFill>
-                    <a:blip r:embed="rId25"/>
+                    <a:blip r:embed="rId27"/>
                     <a:stretch>
                       <a:fillRect/>
                     </a:stretch>
@@ -1063,9 +1164,9 @@
         </w:rPr>
         <w:lastRenderedPageBreak/>
         <w:drawing>
-          <wp:inline distT="0" distB="0" distL="0" distR="0" wp14:anchorId="0525F9F7" wp14:editId="0F46FD5B">
-            <wp:extent cx="5731510" cy="3223895"/>
-            <wp:effectExtent l="0" t="0" r="2540" b="0"/>
+          <wp:inline distT="0" distB="0" distL="0" distR="0" wp14:anchorId="618DC08C" wp14:editId="1620AB08">
+            <wp:extent cx="4378712" cy="4574299"/>
+            <wp:effectExtent l="0" t="0" r="0" b="0"/>
             <wp:docPr id="24" name="Picture 24"/>
             <wp:cNvGraphicFramePr>
               <a:graphicFrameLocks xmlns:a="http://schemas.openxmlformats.org/drawingml/2006/main" noChangeAspect="1"/>
@@ -1077,36 +1178,43 @@
                     <pic:cNvPr id="1" name=""/>
                     <pic:cNvPicPr/>
                   </pic:nvPicPr>
-                  <pic:blipFill>
-                    <a:blip r:embed="rId26"/>
-                    <a:stretch>
-                      <a:fillRect/>
-                    </a:stretch>
-                  </pic:blipFill>
-                  <pic:spPr>
-                    <a:xfrm>
-                      <a:off x="0" y="0"/>
-                      <a:ext cx="5731510" cy="3223895"/>
-                    </a:xfrm>
-                    <a:prstGeom prst="rect">
-                      <a:avLst/>
-                    </a:prstGeom>
-                  </pic:spPr>
-                </pic:pic>
-              </a:graphicData>
-            </a:graphic>
-          </wp:inline>
-        </w:drawing>
-      </w:r>
-    </w:p>
-    <w:p>
-      <w:r>
-        <w:rPr>
-          <w:noProof/>
-          <w:lang w:eastAsia="en-GB"/>
-        </w:rPr>
-        <w:drawing>
-          <wp:inline distT="0" distB="0" distL="0" distR="0" wp14:anchorId="575FA022" wp14:editId="0CE83C82">
+                  <pic:blipFill rotWithShape="1">
+                    <a:blip r:embed="rId28"/>
+                    <a:srcRect l="22569" t="11763" r="34714" b="8902"/>
+                    <a:stretch/>
+                  </pic:blipFill>
+                  <pic:spPr bwMode="auto">
+                    <a:xfrm>
+                      <a:off x="0" y="0"/>
+                      <a:ext cx="4386585" cy="4582523"/>
+                    </a:xfrm>
+                    <a:prstGeom prst="rect">
+                      <a:avLst/>
+                    </a:prstGeom>
+                    <a:ln>
+                      <a:noFill/>
+                    </a:ln>
+                    <a:extLst>
+                      <a:ext uri="{53640926-AAD7-44D8-BBD7-CCE9431645EC}">
+                        <a14:shadowObscured xmlns:a14="http://schemas.microsoft.com/office/drawing/2010/main"/>
+                      </a:ext>
+                    </a:extLst>
+                  </pic:spPr>
+                </pic:pic>
+              </a:graphicData>
+            </a:graphic>
+          </wp:inline>
+        </w:drawing>
+      </w:r>
+    </w:p>
+    <w:p>
+      <w:r>
+        <w:rPr>
+          <w:noProof/>
+          <w:lang w:eastAsia="en-GB"/>
+        </w:rPr>
+        <w:drawing>
+          <wp:inline distT="0" distB="0" distL="0" distR="0" wp14:anchorId="7E4E0228" wp14:editId="11B5B7D6">
             <wp:extent cx="1038225" cy="1495425"/>
             <wp:effectExtent l="0" t="0" r="9525" b="9525"/>
             <wp:docPr id="25" name="Picture 25"/>
@@ -1121,7 +1229,7 @@
                     <pic:cNvPicPr/>
                   </pic:nvPicPr>
                   <pic:blipFill>
-                    <a:blip r:embed="rId27"/>
+                    <a:blip r:embed="rId29"/>
                     <a:stretch>
                       <a:fillRect/>
                     </a:stretch>
@@ -1149,8 +1257,9 @@
           <w:noProof/>
           <w:lang w:eastAsia="en-GB"/>
         </w:rPr>
-        <w:drawing>
-          <wp:inline distT="0" distB="0" distL="0" distR="0" wp14:anchorId="1F07DEB1" wp14:editId="6BB24CE2">
+        <w:lastRenderedPageBreak/>
+        <w:drawing>
+          <wp:inline distT="0" distB="0" distL="0" distR="0" wp14:anchorId="035A5799" wp14:editId="3BDF4DAB">
             <wp:extent cx="5731510" cy="3223895"/>
             <wp:effectExtent l="0" t="0" r="2540" b="0"/>
             <wp:docPr id="26" name="Picture 26"/>
@@ -1165,7 +1274,7 @@
                     <pic:cNvPicPr/>
                   </pic:nvPicPr>
                   <pic:blipFill>
-                    <a:blip r:embed="rId28"/>
+                    <a:blip r:embed="rId30"/>
                     <a:stretch>
                       <a:fillRect/>
                     </a:stretch>
@@ -1192,9 +1301,8 @@
           <w:noProof/>
           <w:lang w:eastAsia="en-GB"/>
         </w:rPr>
-        <w:lastRenderedPageBreak/>
-        <w:drawing>
-          <wp:inline distT="0" distB="0" distL="0" distR="0" wp14:anchorId="26A7E57A" wp14:editId="757EBBA3">
+        <w:drawing>
+          <wp:inline distT="0" distB="0" distL="0" distR="0" wp14:anchorId="00B35EBC" wp14:editId="7C45FBF4">
             <wp:extent cx="5731510" cy="1768475"/>
             <wp:effectExtent l="0" t="0" r="2540" b="3175"/>
             <wp:docPr id="27" name="Picture 27"/>
@@ -1209,7 +1317,7 @@
                     <pic:cNvPicPr/>
                   </pic:nvPicPr>
                   <pic:blipFill>
-                    <a:blip r:embed="rId29"/>
+                    <a:blip r:embed="rId31"/>
                     <a:stretch>
                       <a:fillRect/>
                     </a:stretch>
@@ -1237,7 +1345,7 @@
           <w:lang w:eastAsia="en-GB"/>
         </w:rPr>
         <w:drawing>
-          <wp:inline distT="0" distB="0" distL="0" distR="0" wp14:anchorId="4880E4EA" wp14:editId="55E63907">
+          <wp:inline distT="0" distB="0" distL="0" distR="0" wp14:anchorId="23DFBF8C" wp14:editId="59C41F45">
             <wp:extent cx="5731510" cy="2207895"/>
             <wp:effectExtent l="0" t="0" r="2540" b="1905"/>
             <wp:docPr id="28" name="Picture 28"/>
@@ -1252,7 +1360,7 @@
                     <pic:cNvPicPr/>
                   </pic:nvPicPr>
                   <pic:blipFill>
-                    <a:blip r:embed="rId30"/>
+                    <a:blip r:embed="rId32"/>
                     <a:stretch>
                       <a:fillRect/>
                     </a:stretch>
@@ -1279,8 +1387,9 @@
           <w:noProof/>
           <w:lang w:eastAsia="en-GB"/>
         </w:rPr>
-        <w:drawing>
-          <wp:inline distT="0" distB="0" distL="0" distR="0" wp14:anchorId="1D548CC7" wp14:editId="3C01C2B9">
+        <w:lastRenderedPageBreak/>
+        <w:drawing>
+          <wp:inline distT="0" distB="0" distL="0" distR="0" wp14:anchorId="53F089DC" wp14:editId="4DE5970F">
             <wp:extent cx="5210175" cy="3790950"/>
             <wp:effectExtent l="0" t="0" r="9525" b="0"/>
             <wp:docPr id="29" name="Picture 29"/>
@@ -1295,7 +1404,7 @@
                     <pic:cNvPicPr/>
                   </pic:nvPicPr>
                   <pic:blipFill>
-                    <a:blip r:embed="rId31"/>
+                    <a:blip r:embed="rId33"/>
                     <a:stretch>
                       <a:fillRect/>
                     </a:stretch>
@@ -1324,7 +1433,7 @@
         </w:rPr>
         <w:lastRenderedPageBreak/>
         <w:drawing>
-          <wp:inline distT="0" distB="0" distL="0" distR="0" wp14:anchorId="68CCE001" wp14:editId="7A30E014">
+          <wp:inline distT="0" distB="0" distL="0" distR="0" wp14:anchorId="7BE107FE" wp14:editId="02FC8A8C">
             <wp:extent cx="2647950" cy="5743575"/>
             <wp:effectExtent l="0" t="0" r="0" b="9525"/>
             <wp:docPr id="30" name="Picture 30"/>
@@ -1339,7 +1448,7 @@
                     <pic:cNvPicPr/>
                   </pic:nvPicPr>
                   <pic:blipFill>
-                    <a:blip r:embed="rId32"/>
+                    <a:blip r:embed="rId34"/>
                     <a:stretch>
                       <a:fillRect/>
                     </a:stretch>
@@ -1365,7 +1474,7 @@
           <w:lang w:eastAsia="en-GB"/>
         </w:rPr>
         <w:drawing>
-          <wp:inline distT="0" distB="0" distL="0" distR="0" wp14:anchorId="0C56BB12" wp14:editId="27A11863">
+          <wp:inline distT="0" distB="0" distL="0" distR="0" wp14:anchorId="2D5BC64C" wp14:editId="34D3163F">
             <wp:extent cx="2219325" cy="1171575"/>
             <wp:effectExtent l="0" t="0" r="9525" b="9525"/>
             <wp:docPr id="31" name="Picture 31"/>
@@ -1380,7 +1489,7 @@
                     <pic:cNvPicPr/>
                   </pic:nvPicPr>
                   <pic:blipFill>
-                    <a:blip r:embed="rId33"/>
+                    <a:blip r:embed="rId35"/>
                     <a:stretch>
                       <a:fillRect/>
                     </a:stretch>
@@ -1408,7 +1517,7 @@
           <w:lang w:eastAsia="en-GB"/>
         </w:rPr>
         <w:drawing>
-          <wp:inline distT="0" distB="0" distL="0" distR="0" wp14:anchorId="7626F027" wp14:editId="1771A5D4">
+          <wp:inline distT="0" distB="0" distL="0" distR="0" wp14:anchorId="2109480E" wp14:editId="7C1DFA67">
             <wp:extent cx="5731510" cy="2585720"/>
             <wp:effectExtent l="0" t="0" r="2540" b="5080"/>
             <wp:docPr id="32" name="Picture 32"/>
@@ -1423,7 +1532,7 @@
                     <pic:cNvPicPr/>
                   </pic:nvPicPr>
                   <pic:blipFill>
-                    <a:blip r:embed="rId34"/>
+                    <a:blip r:embed="rId36"/>
                     <a:stretch>
                       <a:fillRect/>
                     </a:stretch>
@@ -1448,12 +1557,7 @@
     <w:p>
       <w:r>
         <w:lastRenderedPageBreak/>
-        <w:t>Average BER without error correction i</w:t>
-      </w:r>
-      <w:bookmarkStart w:id="0" w:name="_GoBack"/>
-      <w:bookmarkEnd w:id="0"/>
-      <w:r>
-        <w:t>s worse:</w:t>
+        <w:t>Average BER without error correction is worse:</w:t>
       </w:r>
     </w:p>
     <w:p>
@@ -1468,7 +1572,7 @@
           <w:lang w:eastAsia="en-GB"/>
         </w:rPr>
         <w:drawing>
-          <wp:inline distT="0" distB="0" distL="0" distR="0" wp14:anchorId="291A0AFD" wp14:editId="71DC352E">
+          <wp:inline distT="0" distB="0" distL="0" distR="0" wp14:anchorId="251C3FE6" wp14:editId="47CC2568">
             <wp:extent cx="5731510" cy="1727835"/>
             <wp:effectExtent l="0" t="0" r="2540" b="5715"/>
             <wp:docPr id="33" name="Picture 33"/>
@@ -1483,7 +1587,7 @@
                     <pic:cNvPicPr/>
                   </pic:nvPicPr>
                   <pic:blipFill>
-                    <a:blip r:embed="rId35"/>
+                    <a:blip r:embed="rId37"/>
                     <a:stretch>
                       <a:fillRect/>
                     </a:stretch>
@@ -1511,7 +1615,7 @@
           <w:lang w:eastAsia="en-GB"/>
         </w:rPr>
         <w:drawing>
-          <wp:inline distT="0" distB="0" distL="0" distR="0" wp14:anchorId="728B88D9" wp14:editId="6AC4B04E">
+          <wp:inline distT="0" distB="0" distL="0" distR="0" wp14:anchorId="7DC3F23A" wp14:editId="6130870A">
             <wp:extent cx="3000375" cy="4800600"/>
             <wp:effectExtent l="0" t="0" r="9525" b="0"/>
             <wp:docPr id="34" name="Picture 34"/>
@@ -1526,7 +1630,7 @@
                     <pic:cNvPicPr/>
                   </pic:nvPicPr>
                   <pic:blipFill>
-                    <a:blip r:embed="rId36"/>
+                    <a:blip r:embed="rId38"/>
                     <a:stretch>
                       <a:fillRect/>
                     </a:stretch>
@@ -1548,6 +1652,7 @@
       </w:r>
     </w:p>
     <w:p>
+      <w:bookmarkStart w:id="0" w:name="_GoBack"/>
       <w:r>
         <w:rPr>
           <w:noProof/>
@@ -1555,7 +1660,7 @@
         </w:rPr>
         <w:lastRenderedPageBreak/>
         <w:drawing>
-          <wp:inline distT="0" distB="0" distL="0" distR="0" wp14:anchorId="51075C78" wp14:editId="3716DA6B">
+          <wp:inline distT="0" distB="0" distL="0" distR="0" wp14:anchorId="1DB98119" wp14:editId="709A5639">
             <wp:extent cx="5731510" cy="2185670"/>
             <wp:effectExtent l="0" t="0" r="2540" b="5080"/>
             <wp:docPr id="35" name="Picture 35"/>
@@ -1570,7 +1675,7 @@
                     <pic:cNvPicPr/>
                   </pic:nvPicPr>
                   <pic:blipFill>
-                    <a:blip r:embed="rId37"/>
+                    <a:blip r:embed="rId39"/>
                     <a:stretch>
                       <a:fillRect/>
                     </a:stretch>
@@ -1590,6 +1695,7 @@
           </wp:inline>
         </w:drawing>
       </w:r>
+      <w:bookmarkEnd w:id="0"/>
     </w:p>
     <w:sectPr>
       <w:pgSz w:w="11906" w:h="16838"/>
@@ -1618,7 +1724,7 @@
       </w:pPr>
     </w:pPrDefault>
   </w:docDefaults>
-  <w:latentStyles w:defLockedState="0" w:defUIPriority="99" w:defSemiHidden="0" w:defUnhideWhenUsed="0" w:defQFormat="0" w:count="371">
+  <w:latentStyles w:defLockedState="0" w:defUIPriority="99" w:defSemiHidden="0" w:defUnhideWhenUsed="0" w:defQFormat="0" w:count="382">
     <w:lsdException w:name="Normal" w:uiPriority="0" w:qFormat="1"/>
     <w:lsdException w:name="heading 1" w:uiPriority="9" w:qFormat="1"/>
     <w:lsdException w:name="heading 2" w:semiHidden="1" w:uiPriority="9" w:unhideWhenUsed="1" w:qFormat="1"/>
@@ -1724,7 +1830,6 @@
     <w:lsdException w:name="HTML Sample" w:semiHidden="1" w:unhideWhenUsed="1"/>
     <w:lsdException w:name="HTML Typewriter" w:semiHidden="1" w:unhideWhenUsed="1"/>
     <w:lsdException w:name="HTML Variable" w:semiHidden="1" w:unhideWhenUsed="1"/>
-    <w:lsdException w:name="Normal Table" w:semiHidden="1" w:unhideWhenUsed="1"/>
     <w:lsdException w:name="annotation subject" w:semiHidden="1" w:unhideWhenUsed="1"/>
     <w:lsdException w:name="No List" w:semiHidden="1" w:unhideWhenUsed="1"/>
     <w:lsdException w:name="Outline List 1" w:semiHidden="1" w:unhideWhenUsed="1"/>
@@ -1770,11 +1875,9 @@
     <w:lsdException w:name="Table Subtle 1" w:semiHidden="1" w:unhideWhenUsed="1"/>
     <w:lsdException w:name="Table Subtle 2" w:semiHidden="1" w:unhideWhenUsed="1"/>
     <w:lsdException w:name="Table Web 1" w:semiHidden="1" w:unhideWhenUsed="1"/>
-    <w:lsdException w:name="Table Web 2" w:semiHidden="1" w:unhideWhenUsed="1"/>
     <w:lsdException w:name="Table Web 3" w:semiHidden="1" w:unhideWhenUsed="1"/>
     <w:lsdException w:name="Balloon Text" w:semiHidden="1" w:unhideWhenUsed="1"/>
     <w:lsdException w:name="Table Grid" w:uiPriority="39"/>
-    <w:lsdException w:name="Table Theme" w:semiHidden="1" w:unhideWhenUsed="1"/>
     <w:lsdException w:name="Placeholder Text" w:semiHidden="1"/>
     <w:lsdException w:name="No Spacing" w:uiPriority="1" w:qFormat="1"/>
     <w:lsdException w:name="Light Shading" w:uiPriority="60"/>
@@ -1990,6 +2093,8 @@
     <w:lsdException w:name="List Table 5 Dark Accent 6" w:uiPriority="50"/>
     <w:lsdException w:name="List Table 6 Colorful Accent 6" w:uiPriority="51"/>
     <w:lsdException w:name="List Table 7 Colorful Accent 6" w:uiPriority="52"/>
+    <w:lsdException w:name="Mention" w:semiHidden="1" w:unhideWhenUsed="1"/>
+    <w:lsdException w:name="Smart Hyperlink" w:semiHidden="1" w:unhideWhenUsed="1"/>
   </w:latentStyles>
   <w:style w:type="paragraph" w:default="1" w:styleId="Normal">
     <w:name w:val="Normal"/>

</xml_diff>